<commit_message>
Updated Docs, worked on resume, Changed behavior of activity creation to only respond when positions where inserted in database
</commit_message>
<xml_diff>
--- a/Documentation/annexes/PHILIBERT_Resume.docx
+++ b/Documentation/annexes/PHILIBERT_Resume.docx
@@ -33,27 +33,45 @@
         <w:rPr>
           <w:lang w:val="fr-CH"/>
         </w:rPr>
-        <w:t>Les objectifs de ce projet étaient d'ajouter des fonctionnalités à un prototype existant. Les fonctionnalités demandées étaient l'ajout d'activités sportives sans et avec fichier GPX dans une interface web. Le dernier objectif était l'interprétation du parcours de l'activité sur une carte.</w:t>
+        <w:t>Les objectifs de ce projet étaient d'ajouter des fonctionnalités à un prototype existant. Les fonctionnalités demandées étaient l'ajout d'activités sportives sans et avec fichier GPX dans une interface web</w:t>
       </w:r>
-    </w:p>
-    <w:p>
-      <w:pPr>
-        <w:rPr>
-          <w:lang w:val="fr-CH"/>
-        </w:rPr>
-      </w:pPr>
-    </w:p>
-    <w:p>
-      <w:pPr>
-        <w:rPr>
-          <w:lang w:val="fr-CH"/>
-        </w:rPr>
-      </w:pPr>
       <w:r>
         <w:rPr>
           <w:lang w:val="fr-CH"/>
         </w:rPr>
-        <w:t>Une api avait déjà été réalisé lors d'un précédent projet, le but de ce projet était d'exploiter cette api dans un environnement graphique.</w:t>
+        <w:t xml:space="preserve"> ainsi que</w:t>
+      </w:r>
+      <w:r>
+        <w:rPr>
+          <w:lang w:val="fr-CH"/>
+        </w:rPr>
+        <w:t xml:space="preserve"> l'interprétation du parcours de l'activité sur une carte.</w:t>
+      </w:r>
+    </w:p>
+    <w:p>
+      <w:pPr>
+        <w:rPr>
+          <w:lang w:val="fr-CH"/>
+        </w:rPr>
+      </w:pPr>
+    </w:p>
+    <w:p>
+      <w:pPr>
+        <w:rPr>
+          <w:lang w:val="fr-CH"/>
+        </w:rPr>
+      </w:pPr>
+      <w:r>
+        <w:rPr>
+          <w:lang w:val="fr-CH"/>
+        </w:rPr>
+        <w:t xml:space="preserve">Une api avait déjà été réalisé lors d'un précédent projet, le but de ce projet était d'exploiter cette api dans un environnement </w:t>
+      </w:r>
+      <w:r>
+        <w:rPr>
+          <w:lang w:val="fr-CH"/>
+        </w:rPr>
+        <w:t>graphique et d'adapter l'api aux besoins de l'interface graphique si cela s'avère nécessaire.</w:t>
       </w:r>
     </w:p>
     <w:p>
@@ -99,7 +117,7 @@
         <w:rPr>
           <w:lang w:val="fr-CH"/>
         </w:rPr>
-        <w:t xml:space="preserve"> pays a notamment été ajoutée.</w:t>
+        <w:t xml:space="preserve"> pays a notamment été ajoutée ainsi que le calcul des dénivelés positif et négatifs.</w:t>
       </w:r>
     </w:p>
     <w:p>
@@ -139,13 +157,47 @@
         <w:rPr>
           <w:lang w:val="fr-CH"/>
         </w:rPr>
-        <w:t xml:space="preserve">La prochaine étape était la création d'un </w:t>
+        <w:t xml:space="preserve">La prochaine étape </w:t>
       </w:r>
       <w:r>
         <w:rPr>
           <w:lang w:val="fr-CH"/>
         </w:rPr>
-        <w:t>framework Javascript sur le client web. Ce framework est le composant central de l'interface web</w:t>
+        <w:t>a été</w:t>
+      </w:r>
+      <w:r>
+        <w:rPr>
+          <w:lang w:val="fr-CH"/>
+        </w:rPr>
+        <w:t xml:space="preserve"> la création d'un </w:t>
+      </w:r>
+      <w:proofErr w:type="spellStart"/>
+      <w:r>
+        <w:rPr>
+          <w:lang w:val="fr-CH"/>
+        </w:rPr>
+        <w:t>framework</w:t>
+      </w:r>
+      <w:proofErr w:type="spellEnd"/>
+      <w:r>
+        <w:rPr>
+          <w:lang w:val="fr-CH"/>
+        </w:rPr>
+        <w:t xml:space="preserve"> Javascript sur le client web. Ce </w:t>
+      </w:r>
+      <w:proofErr w:type="spellStart"/>
+      <w:r>
+        <w:rPr>
+          <w:lang w:val="fr-CH"/>
+        </w:rPr>
+        <w:t>framework</w:t>
+      </w:r>
+      <w:proofErr w:type="spellEnd"/>
+      <w:r>
+        <w:rPr>
+          <w:lang w:val="fr-CH"/>
+        </w:rPr>
+        <w:t xml:space="preserve"> est le composant central de l'interface web</w:t>
       </w:r>
       <w:r>
         <w:rPr>
@@ -171,52 +223,123 @@
         </w:rPr>
         <w:t>des pages.</w:t>
       </w:r>
-    </w:p>
-    <w:p>
-      <w:pPr>
-        <w:rPr>
-          <w:lang w:val="fr-CH"/>
-        </w:rPr>
-      </w:pPr>
-    </w:p>
-    <w:p>
-      <w:pPr>
-        <w:rPr>
-          <w:lang w:val="fr-CH"/>
-        </w:rPr>
-      </w:pPr>
       <w:r>
         <w:rPr>
           <w:lang w:val="fr-CH"/>
         </w:rPr>
-        <w:t>Une fois le framework fonctionnel, le développement s'est concentré sur la création des différentes pages permettant à l'utilisateur d'interagir avec l'application. La page de création d'activité était la première page produite. La page de visualisation des activités d'un sportif fût la deuxième page crée. La dernière page implémenté fût la page d'interprétation d'une activité sportive comprenant une carte.</w:t>
+        <w:t xml:space="preserve"> Ce </w:t>
       </w:r>
-    </w:p>
-    <w:p>
-      <w:pPr>
-        <w:rPr>
-          <w:lang w:val="fr-CH"/>
-        </w:rPr>
-      </w:pPr>
-    </w:p>
-    <w:p>
-      <w:pPr>
-        <w:rPr>
-          <w:lang w:val="fr-CH"/>
-        </w:rPr>
-      </w:pPr>
+      <w:proofErr w:type="spellStart"/>
       <w:r>
         <w:rPr>
           <w:lang w:val="fr-CH"/>
         </w:rPr>
-        <w:t>Une fois les trois pages implémentées, du temps fût consacré à améliorer le design et l'expérience utilisateur sur ces pages.</w:t>
+        <w:t>framework</w:t>
+      </w:r>
+      <w:proofErr w:type="spellEnd"/>
+      <w:r>
+        <w:rPr>
+          <w:lang w:val="fr-CH"/>
+        </w:rPr>
+        <w:t xml:space="preserve"> permet de ne pas </w:t>
       </w:r>
       <w:r>
         <w:rPr>
           <w:lang w:val="fr-CH"/>
         </w:rPr>
-        <w:t xml:space="preserve"> Des solutions </w:t>
+        <w:t>recharger</w:t>
       </w:r>
+      <w:r>
+        <w:rPr>
+          <w:lang w:val="fr-CH"/>
+        </w:rPr>
+        <w:t xml:space="preserve"> les pages lors de la navi</w:t>
+      </w:r>
+      <w:r>
+        <w:rPr>
+          <w:lang w:val="fr-CH"/>
+        </w:rPr>
+        <w:t xml:space="preserve">gation dans le site et baisse la charge de calcul sur le serveur car le rendu des pages </w:t>
+      </w:r>
+      <w:proofErr w:type="gramStart"/>
+      <w:r>
+        <w:rPr>
+          <w:lang w:val="fr-CH"/>
+        </w:rPr>
+        <w:t>ce</w:t>
+      </w:r>
+      <w:proofErr w:type="gramEnd"/>
+      <w:r>
+        <w:rPr>
+          <w:lang w:val="fr-CH"/>
+        </w:rPr>
+        <w:t xml:space="preserve"> fait sur le client.</w:t>
+      </w:r>
+    </w:p>
+    <w:p>
+      <w:pPr>
+        <w:rPr>
+          <w:lang w:val="fr-CH"/>
+        </w:rPr>
+      </w:pPr>
+    </w:p>
+    <w:p>
+      <w:pPr>
+        <w:rPr>
+          <w:lang w:val="fr-CH"/>
+        </w:rPr>
+      </w:pPr>
+      <w:r>
+        <w:rPr>
+          <w:lang w:val="fr-CH"/>
+        </w:rPr>
+        <w:t xml:space="preserve">Une fois le </w:t>
+      </w:r>
+      <w:proofErr w:type="spellStart"/>
+      <w:r>
+        <w:rPr>
+          <w:lang w:val="fr-CH"/>
+        </w:rPr>
+        <w:t>framework</w:t>
+      </w:r>
+      <w:proofErr w:type="spellEnd"/>
+      <w:r>
+        <w:rPr>
+          <w:lang w:val="fr-CH"/>
+        </w:rPr>
+        <w:t xml:space="preserve"> fonctionnel, le développement s'est concentré sur la création des différentes pages permettant à l'utilisateur d'interagir avec l'application. La page de création d'activité était la première page produite. La page de visualisation des activités d'un sportif fût la deuxième page crée. La dernière page implémenté</w:t>
+      </w:r>
+      <w:r>
+        <w:rPr>
+          <w:lang w:val="fr-CH"/>
+        </w:rPr>
+        <w:t>e</w:t>
+      </w:r>
+      <w:r>
+        <w:rPr>
+          <w:lang w:val="fr-CH"/>
+        </w:rPr>
+        <w:t xml:space="preserve"> fût la page d'interprétation d'une activité sportive comprenant une carte</w:t>
+      </w:r>
+      <w:r>
+        <w:rPr>
+          <w:lang w:val="fr-CH"/>
+        </w:rPr>
+        <w:t xml:space="preserve"> Google Maps</w:t>
+      </w:r>
+      <w:r>
+        <w:rPr>
+          <w:lang w:val="fr-CH"/>
+        </w:rPr>
+        <w:t>.</w:t>
+      </w:r>
+    </w:p>
+    <w:p>
+      <w:pPr>
+        <w:rPr>
+          <w:lang w:val="fr-CH"/>
+        </w:rPr>
+      </w:pPr>
     </w:p>
     <w:p>
       <w:pPr>
@@ -283,29 +406,62 @@
         </w:rPr>
         <w:t xml:space="preserve"> du cahier des ont été remplis. Dans l'état actuel, l'application est utilisable, les bugs sont référencés.</w:t>
       </w:r>
-      <w:bookmarkStart w:id="0" w:name="_GoBack"/>
-      <w:bookmarkEnd w:id="0"/>
-    </w:p>
-    <w:p>
-      <w:pPr>
+      <w:r>
         <w:rPr>
           <w:lang w:val="fr-CH"/>
         </w:rPr>
-      </w:pPr>
-    </w:p>
-    <w:p>
-      <w:pPr>
+        <w:t xml:space="preserve"> Une attention </w:t>
+      </w:r>
+      <w:r>
         <w:rPr>
           <w:lang w:val="fr-CH"/>
         </w:rPr>
-      </w:pPr>
-    </w:p>
-    <w:p>
-      <w:pPr>
+        <w:t>particulière</w:t>
+      </w:r>
+      <w:r>
         <w:rPr>
           <w:lang w:val="fr-CH"/>
         </w:rPr>
-      </w:pPr>
+        <w:t xml:space="preserve"> </w:t>
+      </w:r>
+      <w:r>
+        <w:rPr>
+          <w:lang w:val="fr-CH"/>
+        </w:rPr>
+        <w:t>a</w:t>
+      </w:r>
+      <w:r>
+        <w:rPr>
+          <w:lang w:val="fr-CH"/>
+        </w:rPr>
+        <w:t xml:space="preserve"> été apporté pour permettre une réutilisabilité de certains composant</w:t>
+      </w:r>
+      <w:r>
+        <w:rPr>
+          <w:lang w:val="fr-CH"/>
+        </w:rPr>
+        <w:t>s</w:t>
+      </w:r>
+      <w:r>
+        <w:rPr>
+          <w:lang w:val="fr-CH"/>
+        </w:rPr>
+        <w:t xml:space="preserve"> dans le cas </w:t>
+      </w:r>
+      <w:r>
+        <w:rPr>
+          <w:lang w:val="fr-CH"/>
+        </w:rPr>
+        <w:t>où</w:t>
+      </w:r>
+      <w:r>
+        <w:rPr>
+          <w:lang w:val="fr-CH"/>
+        </w:rPr>
+        <w:t xml:space="preserve"> le projet serait amené à être continuer.</w:t>
+      </w:r>
+      <w:bookmarkStart w:id="0" w:name="_GoBack"/>
+      <w:bookmarkEnd w:id="0"/>
     </w:p>
     <w:sectPr>
       <w:headerReference w:type="default" r:id="rId8"/>
@@ -354,94 +510,100 @@
         <w:tab w:val="right" w:pos="14002"/>
       </w:tabs>
       <w:rPr>
-        <w:sz w:val="16"/>
-        <w:szCs w:val="16"/>
+        <w:szCs w:val="24"/>
       </w:rPr>
     </w:pPr>
     <w:r>
       <w:rPr>
-        <w:sz w:val="16"/>
-        <w:szCs w:val="16"/>
-      </w:rPr>
-      <w:t>PHILIBERT</w:t>
+        <w:szCs w:val="24"/>
+      </w:rPr>
+      <w:t>PHILIBERT Alexandre</w:t>
     </w:r>
     <w:r>
       <w:rPr>
-        <w:sz w:val="16"/>
-        <w:szCs w:val="16"/>
+        <w:szCs w:val="24"/>
+      </w:rPr>
+      <w:tab/>
+    </w:r>
+    <w:r>
+      <w:rPr>
+        <w:rStyle w:val="Numrodepage"/>
+        <w:szCs w:val="24"/>
+      </w:rPr>
+      <w:fldChar w:fldCharType="begin"/>
+    </w:r>
+    <w:r>
+      <w:rPr>
+        <w:rStyle w:val="Numrodepage"/>
+        <w:szCs w:val="24"/>
+      </w:rPr>
+      <w:instrText xml:space="preserve"> PAGE </w:instrText>
+    </w:r>
+    <w:r>
+      <w:rPr>
+        <w:rStyle w:val="Numrodepage"/>
+        <w:szCs w:val="24"/>
+      </w:rPr>
+      <w:fldChar w:fldCharType="separate"/>
+    </w:r>
+    <w:r>
+      <w:rPr>
+        <w:rStyle w:val="Numrodepage"/>
+        <w:noProof/>
+        <w:szCs w:val="24"/>
+      </w:rPr>
+      <w:t>1</w:t>
+    </w:r>
+    <w:r>
+      <w:rPr>
+        <w:rStyle w:val="Numrodepage"/>
+        <w:szCs w:val="24"/>
+      </w:rPr>
+      <w:fldChar w:fldCharType="end"/>
+    </w:r>
+    <w:r>
+      <w:rPr>
+        <w:rStyle w:val="Numrodepage"/>
+        <w:szCs w:val="24"/>
       </w:rPr>
       <w:t xml:space="preserve"> </w:t>
     </w:r>
     <w:r>
       <w:rPr>
-        <w:sz w:val="16"/>
-        <w:szCs w:val="16"/>
-      </w:rPr>
-      <w:t>Alexandre</w:t>
-    </w:r>
-    <w:r>
-      <w:rPr>
-        <w:sz w:val="16"/>
-        <w:szCs w:val="16"/>
+        <w:szCs w:val="24"/>
       </w:rPr>
       <w:tab/>
     </w:r>
     <w:r>
       <w:rPr>
-        <w:rStyle w:val="Numrodepage"/>
-        <w:sz w:val="16"/>
-        <w:szCs w:val="16"/>
+        <w:szCs w:val="24"/>
       </w:rPr>
       <w:fldChar w:fldCharType="begin"/>
     </w:r>
     <w:r>
       <w:rPr>
-        <w:rStyle w:val="Numrodepage"/>
-        <w:sz w:val="16"/>
-        <w:szCs w:val="16"/>
-      </w:rPr>
-      <w:instrText xml:space="preserve"> PAGE </w:instrText>
+        <w:szCs w:val="24"/>
+      </w:rPr>
+      <w:instrText xml:space="preserve"> DATE  \@ "d MMMM yyyy"  \* MERGEFORMAT </w:instrText>
     </w:r>
     <w:r>
       <w:rPr>
-        <w:rStyle w:val="Numrodepage"/>
-        <w:sz w:val="16"/>
-        <w:szCs w:val="16"/>
+        <w:szCs w:val="24"/>
       </w:rPr>
       <w:fldChar w:fldCharType="separate"/>
     </w:r>
     <w:r>
       <w:rPr>
-        <w:rStyle w:val="Numrodepage"/>
         <w:noProof/>
-        <w:sz w:val="16"/>
-        <w:szCs w:val="16"/>
-      </w:rPr>
-      <w:t>1</w:t>
+        <w:szCs w:val="24"/>
+      </w:rPr>
+      <w:t>4 juin 2019</w:t>
     </w:r>
     <w:r>
       <w:rPr>
-        <w:rStyle w:val="Numrodepage"/>
-        <w:sz w:val="16"/>
-        <w:szCs w:val="16"/>
+        <w:szCs w:val="24"/>
       </w:rPr>
       <w:fldChar w:fldCharType="end"/>
-    </w:r>
-    <w:r>
-      <w:rPr>
-        <w:rStyle w:val="Numrodepage"/>
-        <w:sz w:val="16"/>
-        <w:szCs w:val="16"/>
-      </w:rPr>
-      <w:t xml:space="preserve"> </w:t>
-    </w:r>
-    <w:r>
-      <w:rPr>
-        <w:sz w:val="16"/>
-        <w:szCs w:val="16"/>
-      </w:rPr>
-      <w:tab/>
-      <w:t>02.12.2010</w:t>
     </w:r>
   </w:p>
 </w:ftr>
@@ -557,7 +719,7 @@
         <w:rFonts w:ascii="Impact" w:hAnsi="Impact"/>
         <w:sz w:val="36"/>
       </w:rPr>
-      <w:t>Runscape Web App</w:t>
+      <w:t>Annexe – Résumé</w:t>
     </w:r>
   </w:p>
   <w:p>
@@ -7165,7 +7327,7 @@
 </file>
 
 <file path=customXml/itemProps1.xml><?xml version="1.0" encoding="utf-8"?>
-<ds:datastoreItem xmlns:ds="http://schemas.openxmlformats.org/officeDocument/2006/customXml" ds:itemID="{C5806628-791D-48D6-A191-086A6044B665}">
+<ds:datastoreItem xmlns:ds="http://schemas.openxmlformats.org/officeDocument/2006/customXml" ds:itemID="{2313DF15-9C33-4CF7-B31E-5C54D84B7B89}">
   <ds:schemaRefs>
     <ds:schemaRef ds:uri="http://schemas.openxmlformats.org/officeDocument/2006/bibliography"/>
   </ds:schemaRefs>

</xml_diff>